<commit_message>
Improve Allure evidence and fix fill formatting stability
</commit_message>
<xml_diff>
--- a/templates/common-paper-cloud-service-agreement/template.docx
+++ b/templates/common-paper-cloud-service-agreement/template.docx
@@ -980,7 +980,7 @@
                 <w:sz w:val="16"/>
                 <w:szCs w:val="16"/>
               </w:rPr>
-              <w:t>[ x ]Modifications to the Agreement that apply only to the Pilot Period: {pilot_modifications}</w:t>
+              <w:t>[ x ]	Modifications to the Agreement that apply only to the Pilot Period: {pilot_modifications}</w:t>
             </w:r>
             <w:proofErr w:type="gramStart"/>
             <w:proofErr w:type="gramEnd"/>
@@ -1372,64 +1372,6 @@
               </w:rPr>
               <w:t xml:space="preserve">{payment_display}</w:t>
             </w:r>
-          </w:p>
-          <w:p>
-            <w:pPr>
-              <w:tabs>
-                <w:tab w:val="left" w:pos="519"/>
-              </w:tabs>
-              <w:spacing w:line="276" w:lineRule="auto"/>
-              <w:rPr>
-                <w:rFonts w:ascii="Arial" w:eastAsia="Arial" w:hAnsi="Arial" w:cs="Arial"/>
-                <w:color w:val="000000"/>
-                <w:sz w:val="16"/>
-                <w:szCs w:val="16"/>
-              </w:rPr>
-            </w:pPr>
-          </w:p>
-          <w:p>
-            <w:pPr>
-              <w:tabs>
-                <w:tab w:val="left" w:pos="519"/>
-              </w:tabs>
-              <w:spacing w:line="276" w:lineRule="auto"/>
-              <w:rPr>
-                <w:rFonts w:ascii="Arial" w:eastAsia="Arial" w:hAnsi="Arial" w:cs="Arial"/>
-                <w:color w:val="000000"/>
-                <w:sz w:val="16"/>
-                <w:szCs w:val="16"/>
-              </w:rPr>
-            </w:pPr>
-          </w:p>
-          <w:p>
-            <w:pPr>
-              <w:tabs>
-                <w:tab w:val="left" w:pos="519"/>
-              </w:tabs>
-              <w:spacing w:line="276" w:lineRule="auto"/>
-              <w:ind w:left="510" w:hanging="510"/>
-              <w:rPr>
-                <w:rFonts w:ascii="Arial" w:eastAsia="Arial" w:hAnsi="Arial" w:cs="Arial"/>
-                <w:color w:val="000000"/>
-                <w:sz w:val="16"/>
-                <w:szCs w:val="16"/>
-              </w:rPr>
-            </w:pPr>
-          </w:p>
-          <w:p>
-            <w:pPr>
-              <w:tabs>
-                <w:tab w:val="left" w:pos="519"/>
-              </w:tabs>
-              <w:spacing w:line="276" w:lineRule="auto"/>
-              <w:ind w:left="510" w:hanging="510"/>
-              <w:rPr>
-                <w:rFonts w:ascii="Arial" w:eastAsia="Arial" w:hAnsi="Arial" w:cs="Arial"/>
-                <w:color w:val="000000"/>
-                <w:sz w:val="16"/>
-                <w:szCs w:val="16"/>
-              </w:rPr>
-            </w:pPr>
           </w:p>
         </w:tc>
       </w:tr>

</xml_diff>